<commit_message>
Added use case 3 final
</commit_message>
<xml_diff>
--- a/usecase3.docx
+++ b/usecase3.docx
@@ -46,28 +46,6 @@
           <w:szCs w:val="32"/>
         </w:rPr>
         <w:t>LOADING FILES AND WORKING WITH DATA</w:t>
-      </w:r>
-    </w:p>
-    <w:p>
-      <w:pPr>
-        <w:pStyle w:val="Normal"/>
-        <w:bidi w:val="0"/>
-        <w:jc w:val="left"/>
-        <w:rPr>
-          <w:b w:val="false"/>
-          <w:b w:val="false"/>
-          <w:bCs w:val="false"/>
-          <w:sz w:val="32"/>
-          <w:szCs w:val="32"/>
-        </w:rPr>
-      </w:pPr>
-      <w:r>
-        <w:rPr>
-          <w:b w:val="false"/>
-          <w:bCs w:val="false"/>
-          <w:sz w:val="32"/>
-          <w:szCs w:val="32"/>
-        </w:rPr>
       </w:r>
     </w:p>
     <w:p>
@@ -223,7 +201,7 @@
           <w:sz w:val="32"/>
           <w:szCs w:val="32"/>
         </w:rPr>
-        <w:t xml:space="preserve">create table USECASE3 ( </w:t>
+        <w:t xml:space="preserve">CREATE TABLE USECASE3 ( </w:t>
       </w:r>
     </w:p>
     <w:p>
@@ -454,6 +432,976 @@
           <w:b w:val="false"/>
           <w:bCs w:val="false"/>
           <w:sz w:val="32"/>
+          <w:szCs w:val="32"/>
+        </w:rPr>
+      </w:r>
+    </w:p>
+    <w:p>
+      <w:pPr>
+        <w:pStyle w:val="Normal"/>
+        <w:bidi w:val="0"/>
+        <w:jc w:val="left"/>
+        <w:rPr>
+          <w:b/>
+          <w:b/>
+          <w:bCs/>
+          <w:sz w:val="32"/>
+          <w:szCs w:val="32"/>
+        </w:rPr>
+      </w:pPr>
+      <w:r>
+        <w:rPr>
+          <w:b/>
+          <w:bCs/>
+          <w:sz w:val="32"/>
+          <w:szCs w:val="32"/>
+        </w:rPr>
+        <w:t>Question 2</w:t>
+      </w:r>
+    </w:p>
+    <w:p>
+      <w:pPr>
+        <w:pStyle w:val="Normal"/>
+        <w:bidi w:val="0"/>
+        <w:jc w:val="left"/>
+        <w:rPr>
+          <w:rFonts w:ascii="Roboto;Arial" w:hAnsi="Roboto;Arial"/>
+          <w:b/>
+          <w:i w:val="false"/>
+          <w:caps w:val="false"/>
+          <w:smallCaps w:val="false"/>
+          <w:color w:val="616161"/>
+          <w:sz w:val="28"/>
+        </w:rPr>
+      </w:pPr>
+      <w:r>
+        <w:rPr>
+          <w:rFonts w:ascii="Roboto" w:hAnsi="Roboto"/>
+          <w:b/>
+          <w:bCs w:val="false"/>
+          <w:i w:val="false"/>
+          <w:caps w:val="false"/>
+          <w:smallCaps w:val="false"/>
+          <w:strike w:val="false"/>
+          <w:dstrike w:val="false"/>
+          <w:outline w:val="false"/>
+          <w:shadow w:val="false"/>
+          <w:color w:val="616161"/>
+          <w:sz w:val="28"/>
+          <w:u w:val="none"/>
+          <w:em w:val="none"/>
+        </w:rPr>
+        <w:t>Find all the duplicate time entries for respective devices.</w:t>
+      </w:r>
+    </w:p>
+    <w:p>
+      <w:pPr>
+        <w:pStyle w:val="Normal"/>
+        <w:bidi w:val="0"/>
+        <w:jc w:val="left"/>
+        <w:rPr>
+          <w:rFonts w:ascii="Roboto;Arial" w:hAnsi="Roboto;Arial"/>
+          <w:b w:val="false"/>
+          <w:b w:val="false"/>
+          <w:bCs w:val="false"/>
+          <w:i w:val="false"/>
+          <w:caps w:val="false"/>
+          <w:smallCaps w:val="false"/>
+          <w:color w:val="616161"/>
+          <w:sz w:val="28"/>
+        </w:rPr>
+      </w:pPr>
+      <w:r>
+        <w:rPr>
+          <w:rFonts w:ascii="Roboto;Arial" w:hAnsi="Roboto;Arial"/>
+          <w:b w:val="false"/>
+          <w:bCs w:val="false"/>
+          <w:i w:val="false"/>
+          <w:caps w:val="false"/>
+          <w:smallCaps w:val="false"/>
+          <w:color w:val="616161"/>
+          <w:sz w:val="28"/>
+        </w:rPr>
+      </w:r>
+    </w:p>
+    <w:p>
+      <w:pPr>
+        <w:pStyle w:val="Normal"/>
+        <w:bidi w:val="0"/>
+        <w:jc w:val="left"/>
+        <w:rPr>
+          <w:rFonts w:ascii="Liberation Serif" w:hAnsi="Liberation Serif"/>
+          <w:b w:val="false"/>
+          <w:b w:val="false"/>
+          <w:bCs w:val="false"/>
+          <w:i w:val="false"/>
+          <w:caps w:val="false"/>
+          <w:smallCaps w:val="false"/>
+          <w:color w:val="000000"/>
+          <w:spacing w:val="0"/>
+          <w:sz w:val="32"/>
+          <w:szCs w:val="32"/>
+        </w:rPr>
+      </w:pPr>
+      <w:r>
+        <w:rPr>
+          <w:rFonts w:ascii="Liberation Serif" w:hAnsi="Liberation Serif"/>
+          <w:b w:val="false"/>
+          <w:bCs w:val="false"/>
+          <w:i w:val="false"/>
+          <w:caps w:val="false"/>
+          <w:smallCaps w:val="false"/>
+          <w:color w:val="000000"/>
+          <w:spacing w:val="0"/>
+          <w:sz w:val="32"/>
+          <w:szCs w:val="32"/>
+        </w:rPr>
+        <w:t>SELECT DISTINCT T1.DEVICE,</w:t>
+      </w:r>
+    </w:p>
+    <w:p>
+      <w:pPr>
+        <w:pStyle w:val="Normal"/>
+        <w:bidi w:val="0"/>
+        <w:jc w:val="left"/>
+        <w:rPr>
+          <w:rFonts w:ascii="Liberation Serif" w:hAnsi="Liberation Serif"/>
+          <w:b w:val="false"/>
+          <w:b w:val="false"/>
+          <w:bCs w:val="false"/>
+          <w:i w:val="false"/>
+          <w:caps w:val="false"/>
+          <w:smallCaps w:val="false"/>
+          <w:color w:val="000000"/>
+          <w:spacing w:val="0"/>
+          <w:sz w:val="32"/>
+          <w:szCs w:val="32"/>
+        </w:rPr>
+      </w:pPr>
+      <w:r>
+        <w:rPr>
+          <w:rFonts w:ascii="Liberation Serif" w:hAnsi="Liberation Serif"/>
+          <w:b w:val="false"/>
+          <w:bCs w:val="false"/>
+          <w:i w:val="false"/>
+          <w:caps w:val="false"/>
+          <w:smallCaps w:val="false"/>
+          <w:color w:val="000000"/>
+          <w:spacing w:val="0"/>
+          <w:sz w:val="32"/>
+          <w:szCs w:val="32"/>
+        </w:rPr>
+        <w:tab/>
+        <w:tab/>
+        <w:tab/>
+        <w:t>T1.TIME,</w:t>
+      </w:r>
+    </w:p>
+    <w:p>
+      <w:pPr>
+        <w:pStyle w:val="Normal"/>
+        <w:bidi w:val="0"/>
+        <w:jc w:val="left"/>
+        <w:rPr>
+          <w:rFonts w:ascii="Liberation Serif" w:hAnsi="Liberation Serif"/>
+          <w:b w:val="false"/>
+          <w:b w:val="false"/>
+          <w:bCs w:val="false"/>
+          <w:i w:val="false"/>
+          <w:caps w:val="false"/>
+          <w:smallCaps w:val="false"/>
+          <w:color w:val="000000"/>
+          <w:spacing w:val="0"/>
+          <w:sz w:val="32"/>
+          <w:szCs w:val="32"/>
+        </w:rPr>
+      </w:pPr>
+      <w:r>
+        <w:rPr>
+          <w:rFonts w:ascii="Liberation Serif" w:hAnsi="Liberation Serif"/>
+          <w:b w:val="false"/>
+          <w:bCs w:val="false"/>
+          <w:i w:val="false"/>
+          <w:caps w:val="false"/>
+          <w:smallCaps w:val="false"/>
+          <w:color w:val="000000"/>
+          <w:spacing w:val="0"/>
+          <w:sz w:val="32"/>
+          <w:szCs w:val="32"/>
+        </w:rPr>
+        <w:tab/>
+        <w:tab/>
+        <w:tab/>
+        <w:t xml:space="preserve">T1.CONSUMPTION </w:t>
+      </w:r>
+    </w:p>
+    <w:p>
+      <w:pPr>
+        <w:pStyle w:val="Normal"/>
+        <w:bidi w:val="0"/>
+        <w:jc w:val="left"/>
+        <w:rPr>
+          <w:rFonts w:ascii="Liberation Serif" w:hAnsi="Liberation Serif"/>
+          <w:b w:val="false"/>
+          <w:b w:val="false"/>
+          <w:bCs w:val="false"/>
+          <w:i w:val="false"/>
+          <w:caps w:val="false"/>
+          <w:smallCaps w:val="false"/>
+          <w:color w:val="000000"/>
+          <w:spacing w:val="0"/>
+          <w:sz w:val="32"/>
+          <w:szCs w:val="32"/>
+        </w:rPr>
+      </w:pPr>
+      <w:r>
+        <w:rPr>
+          <w:rFonts w:ascii="Liberation Serif" w:hAnsi="Liberation Serif"/>
+          <w:b w:val="false"/>
+          <w:bCs w:val="false"/>
+          <w:i w:val="false"/>
+          <w:caps w:val="false"/>
+          <w:smallCaps w:val="false"/>
+          <w:color w:val="000000"/>
+          <w:spacing w:val="0"/>
+          <w:sz w:val="32"/>
+          <w:szCs w:val="32"/>
+        </w:rPr>
+        <w:t xml:space="preserve">FROM USECASE3 T1 INNER JOIN </w:t>
+      </w:r>
+    </w:p>
+    <w:p>
+      <w:pPr>
+        <w:pStyle w:val="Normal"/>
+        <w:bidi w:val="0"/>
+        <w:jc w:val="left"/>
+        <w:rPr>
+          <w:rFonts w:ascii="Liberation Serif" w:hAnsi="Liberation Serif"/>
+          <w:b w:val="false"/>
+          <w:b w:val="false"/>
+          <w:bCs w:val="false"/>
+          <w:i w:val="false"/>
+          <w:caps w:val="false"/>
+          <w:smallCaps w:val="false"/>
+          <w:color w:val="000000"/>
+          <w:spacing w:val="0"/>
+          <w:sz w:val="32"/>
+          <w:szCs w:val="32"/>
+        </w:rPr>
+      </w:pPr>
+      <w:r>
+        <w:rPr>
+          <w:rFonts w:ascii="Liberation Serif" w:hAnsi="Liberation Serif"/>
+          <w:b w:val="false"/>
+          <w:bCs w:val="false"/>
+          <w:i w:val="false"/>
+          <w:caps w:val="false"/>
+          <w:smallCaps w:val="false"/>
+          <w:color w:val="000000"/>
+          <w:spacing w:val="0"/>
+          <w:sz w:val="32"/>
+          <w:szCs w:val="32"/>
+        </w:rPr>
+        <w:t xml:space="preserve">( SELECT TIME,DEVICE FROM USECASE3 </w:t>
+      </w:r>
+    </w:p>
+    <w:p>
+      <w:pPr>
+        <w:pStyle w:val="Normal"/>
+        <w:bidi w:val="0"/>
+        <w:jc w:val="left"/>
+        <w:rPr>
+          <w:rFonts w:ascii="Liberation Serif" w:hAnsi="Liberation Serif"/>
+          <w:b w:val="false"/>
+          <w:b w:val="false"/>
+          <w:bCs w:val="false"/>
+          <w:i w:val="false"/>
+          <w:caps w:val="false"/>
+          <w:smallCaps w:val="false"/>
+          <w:color w:val="000000"/>
+          <w:spacing w:val="0"/>
+          <w:sz w:val="32"/>
+          <w:szCs w:val="32"/>
+        </w:rPr>
+      </w:pPr>
+      <w:r>
+        <w:rPr>
+          <w:rFonts w:ascii="Liberation Serif" w:hAnsi="Liberation Serif"/>
+          <w:b w:val="false"/>
+          <w:bCs w:val="false"/>
+          <w:i w:val="false"/>
+          <w:caps w:val="false"/>
+          <w:smallCaps w:val="false"/>
+          <w:color w:val="000000"/>
+          <w:spacing w:val="0"/>
+          <w:sz w:val="32"/>
+          <w:szCs w:val="32"/>
+        </w:rPr>
+        <w:t xml:space="preserve">GROUP BY TIME,DEVICE </w:t>
+      </w:r>
+    </w:p>
+    <w:p>
+      <w:pPr>
+        <w:pStyle w:val="Normal"/>
+        <w:bidi w:val="0"/>
+        <w:jc w:val="left"/>
+        <w:rPr>
+          <w:rFonts w:ascii="Liberation Serif" w:hAnsi="Liberation Serif"/>
+          <w:b w:val="false"/>
+          <w:b w:val="false"/>
+          <w:bCs w:val="false"/>
+          <w:i w:val="false"/>
+          <w:caps w:val="false"/>
+          <w:smallCaps w:val="false"/>
+          <w:color w:val="000000"/>
+          <w:spacing w:val="0"/>
+          <w:sz w:val="32"/>
+          <w:szCs w:val="32"/>
+        </w:rPr>
+      </w:pPr>
+      <w:r>
+        <w:rPr>
+          <w:rFonts w:ascii="Liberation Serif" w:hAnsi="Liberation Serif"/>
+          <w:b w:val="false"/>
+          <w:bCs w:val="false"/>
+          <w:i w:val="false"/>
+          <w:caps w:val="false"/>
+          <w:smallCaps w:val="false"/>
+          <w:color w:val="000000"/>
+          <w:spacing w:val="0"/>
+          <w:sz w:val="32"/>
+          <w:szCs w:val="32"/>
+        </w:rPr>
+        <w:t xml:space="preserve">HAVING COUNT(*) &gt;1 ) T2 </w:t>
+      </w:r>
+    </w:p>
+    <w:p>
+      <w:pPr>
+        <w:pStyle w:val="Normal"/>
+        <w:bidi w:val="0"/>
+        <w:jc w:val="left"/>
+        <w:rPr>
+          <w:rFonts w:ascii="Liberation Serif" w:hAnsi="Liberation Serif"/>
+          <w:b w:val="false"/>
+          <w:b w:val="false"/>
+          <w:bCs w:val="false"/>
+          <w:i w:val="false"/>
+          <w:caps w:val="false"/>
+          <w:smallCaps w:val="false"/>
+          <w:color w:val="000000"/>
+          <w:spacing w:val="0"/>
+          <w:sz w:val="32"/>
+          <w:szCs w:val="32"/>
+        </w:rPr>
+      </w:pPr>
+      <w:r>
+        <w:rPr>
+          <w:rFonts w:ascii="Liberation Serif" w:hAnsi="Liberation Serif"/>
+          <w:b w:val="false"/>
+          <w:bCs w:val="false"/>
+          <w:i w:val="false"/>
+          <w:caps w:val="false"/>
+          <w:smallCaps w:val="false"/>
+          <w:color w:val="000000"/>
+          <w:spacing w:val="0"/>
+          <w:sz w:val="32"/>
+          <w:szCs w:val="32"/>
+        </w:rPr>
+        <w:t>ON T1.TIME = T2.TIME AND T1.DEVICE = T2.DEVICE;</w:t>
+      </w:r>
+    </w:p>
+    <w:p>
+      <w:pPr>
+        <w:pStyle w:val="Normal"/>
+        <w:bidi w:val="0"/>
+        <w:jc w:val="left"/>
+        <w:rPr>
+          <w:rFonts w:ascii="Roboto;Arial" w:hAnsi="Roboto;Arial"/>
+          <w:b w:val="false"/>
+          <w:b w:val="false"/>
+          <w:bCs w:val="false"/>
+          <w:i w:val="false"/>
+          <w:caps w:val="false"/>
+          <w:smallCaps w:val="false"/>
+          <w:color w:val="616161"/>
+          <w:sz w:val="28"/>
+        </w:rPr>
+      </w:pPr>
+      <w:r>
+        <w:rPr>
+          <w:rFonts w:ascii="Roboto;Arial" w:hAnsi="Roboto;Arial"/>
+          <w:b w:val="false"/>
+          <w:bCs w:val="false"/>
+          <w:i w:val="false"/>
+          <w:caps w:val="false"/>
+          <w:smallCaps w:val="false"/>
+          <w:color w:val="616161"/>
+          <w:sz w:val="28"/>
+        </w:rPr>
+      </w:r>
+    </w:p>
+    <w:p>
+      <w:pPr>
+        <w:pStyle w:val="Normal"/>
+        <w:bidi w:val="0"/>
+        <w:jc w:val="left"/>
+        <w:rPr>
+          <w:b/>
+          <w:b/>
+          <w:bCs/>
+          <w:sz w:val="32"/>
+          <w:szCs w:val="32"/>
+        </w:rPr>
+      </w:pPr>
+      <w:r>
+        <w:rPr>
+          <w:b/>
+          <w:bCs/>
+          <w:sz w:val="32"/>
+          <w:szCs w:val="32"/>
+        </w:rPr>
+        <w:t>Question 3</w:t>
+      </w:r>
+    </w:p>
+    <w:p>
+      <w:pPr>
+        <w:pStyle w:val="Normal"/>
+        <w:bidi w:val="0"/>
+        <w:jc w:val="left"/>
+        <w:rPr>
+          <w:b w:val="false"/>
+          <w:b w:val="false"/>
+          <w:bCs w:val="false"/>
+          <w:sz w:val="32"/>
+          <w:szCs w:val="32"/>
+        </w:rPr>
+      </w:pPr>
+      <w:r>
+        <w:rPr>
+          <w:rFonts w:ascii="Roboto;Arial" w:hAnsi="Roboto;Arial"/>
+          <w:b/>
+          <w:bCs w:val="false"/>
+          <w:i w:val="false"/>
+          <w:caps w:val="false"/>
+          <w:smallCaps w:val="false"/>
+          <w:color w:val="616161"/>
+          <w:sz w:val="28"/>
+          <w:szCs w:val="32"/>
+        </w:rPr>
+        <w:t>Find all the missing timestamps for respective devices.</w:t>
+      </w:r>
+    </w:p>
+    <w:p>
+      <w:pPr>
+        <w:pStyle w:val="Normal"/>
+        <w:bidi w:val="0"/>
+        <w:jc w:val="left"/>
+        <w:rPr>
+          <w:rFonts w:ascii="Roboto;Arial" w:hAnsi="Roboto;Arial"/>
+          <w:b w:val="false"/>
+          <w:b w:val="false"/>
+          <w:bCs w:val="false"/>
+          <w:i w:val="false"/>
+          <w:caps w:val="false"/>
+          <w:smallCaps w:val="false"/>
+          <w:color w:val="616161"/>
+          <w:sz w:val="28"/>
+          <w:szCs w:val="32"/>
+        </w:rPr>
+      </w:pPr>
+      <w:r>
+        <w:rPr>
+          <w:rFonts w:ascii="Roboto;Arial" w:hAnsi="Roboto;Arial"/>
+          <w:b w:val="false"/>
+          <w:bCs w:val="false"/>
+          <w:i w:val="false"/>
+          <w:caps w:val="false"/>
+          <w:smallCaps w:val="false"/>
+          <w:color w:val="616161"/>
+          <w:sz w:val="28"/>
+          <w:szCs w:val="32"/>
+        </w:rPr>
+      </w:r>
+    </w:p>
+    <w:p>
+      <w:pPr>
+        <w:pStyle w:val="Normal"/>
+        <w:bidi w:val="0"/>
+        <w:jc w:val="left"/>
+        <w:rPr/>
+      </w:pPr>
+      <w:r>
+        <w:rPr>
+          <w:rFonts w:eastAsia="Noto Serif CJK SC" w:cs="Lohit Devanagari" w:ascii="Liberation Serif" w:hAnsi="Liberation Serif"/>
+          <w:b w:val="false"/>
+          <w:bCs w:val="false"/>
+          <w:i w:val="false"/>
+          <w:caps w:val="false"/>
+          <w:smallCaps w:val="false"/>
+          <w:color w:val="000000"/>
+          <w:kern w:val="2"/>
+          <w:sz w:val="32"/>
+          <w:szCs w:val="32"/>
+          <w:lang w:val="en-IN" w:eastAsia="zh-CN" w:bidi="hi-IN"/>
+        </w:rPr>
+        <w:t>WITH</w:t>
+      </w:r>
+      <w:r>
+        <w:rPr>
+          <w:rFonts w:ascii="Liberation Serif" w:hAnsi="Liberation Serif"/>
+          <w:b w:val="false"/>
+          <w:bCs w:val="false"/>
+          <w:i w:val="false"/>
+          <w:caps w:val="false"/>
+          <w:smallCaps w:val="false"/>
+          <w:color w:val="000000"/>
+          <w:sz w:val="32"/>
+          <w:szCs w:val="32"/>
+        </w:rPr>
+        <w:t xml:space="preserve"> </w:t>
+      </w:r>
+      <w:r>
+        <w:rPr>
+          <w:rFonts w:eastAsia="Noto Serif CJK SC" w:cs="Lohit Devanagari" w:ascii="Liberation Serif" w:hAnsi="Liberation Serif"/>
+          <w:b w:val="false"/>
+          <w:bCs w:val="false"/>
+          <w:i w:val="false"/>
+          <w:caps w:val="false"/>
+          <w:smallCaps w:val="false"/>
+          <w:color w:val="000000"/>
+          <w:kern w:val="2"/>
+          <w:sz w:val="32"/>
+          <w:szCs w:val="32"/>
+          <w:lang w:val="en-IN" w:eastAsia="zh-CN" w:bidi="hi-IN"/>
+        </w:rPr>
+        <w:t>MT</w:t>
+      </w:r>
+      <w:r>
+        <w:rPr>
+          <w:rFonts w:ascii="Liberation Serif" w:hAnsi="Liberation Serif"/>
+          <w:b w:val="false"/>
+          <w:bCs w:val="false"/>
+          <w:i w:val="false"/>
+          <w:caps w:val="false"/>
+          <w:smallCaps w:val="false"/>
+          <w:color w:val="000000"/>
+          <w:sz w:val="32"/>
+          <w:szCs w:val="32"/>
+        </w:rPr>
+        <w:t xml:space="preserve"> </w:t>
+      </w:r>
+      <w:r>
+        <w:rPr>
+          <w:rFonts w:eastAsia="Noto Serif CJK SC" w:cs="Lohit Devanagari" w:ascii="Liberation Serif" w:hAnsi="Liberation Serif"/>
+          <w:b w:val="false"/>
+          <w:bCs w:val="false"/>
+          <w:i w:val="false"/>
+          <w:caps w:val="false"/>
+          <w:smallCaps w:val="false"/>
+          <w:color w:val="000000"/>
+          <w:kern w:val="2"/>
+          <w:sz w:val="32"/>
+          <w:szCs w:val="32"/>
+          <w:lang w:val="en-IN" w:eastAsia="zh-CN" w:bidi="hi-IN"/>
+        </w:rPr>
+        <w:t>AS</w:t>
+      </w:r>
+      <w:r>
+        <w:rPr>
+          <w:rFonts w:ascii="Liberation Serif" w:hAnsi="Liberation Serif"/>
+          <w:b w:val="false"/>
+          <w:bCs w:val="false"/>
+          <w:i w:val="false"/>
+          <w:caps w:val="false"/>
+          <w:smallCaps w:val="false"/>
+          <w:color w:val="000000"/>
+          <w:sz w:val="32"/>
+          <w:szCs w:val="32"/>
+        </w:rPr>
+        <w:t xml:space="preserve"> ( </w:t>
+      </w:r>
+    </w:p>
+    <w:p>
+      <w:pPr>
+        <w:pStyle w:val="Normal"/>
+        <w:bidi w:val="0"/>
+        <w:jc w:val="left"/>
+        <w:rPr/>
+      </w:pPr>
+      <w:r>
+        <w:rPr>
+          <w:rFonts w:eastAsia="Noto Serif CJK SC" w:cs="Lohit Devanagari" w:ascii="Liberation Serif" w:hAnsi="Liberation Serif"/>
+          <w:b w:val="false"/>
+          <w:bCs w:val="false"/>
+          <w:i w:val="false"/>
+          <w:caps w:val="false"/>
+          <w:smallCaps w:val="false"/>
+          <w:color w:val="000000"/>
+          <w:kern w:val="2"/>
+          <w:sz w:val="32"/>
+          <w:szCs w:val="32"/>
+          <w:lang w:val="en-IN" w:eastAsia="zh-CN" w:bidi="hi-IN"/>
+        </w:rPr>
+        <w:tab/>
+        <w:tab/>
+      </w:r>
+      <w:r>
+        <w:rPr>
+          <w:rFonts w:eastAsia="Noto Serif CJK SC" w:cs="Lohit Devanagari" w:ascii="Liberation Serif" w:hAnsi="Liberation Serif"/>
+          <w:b w:val="false"/>
+          <w:bCs w:val="false"/>
+          <w:i w:val="false"/>
+          <w:caps w:val="false"/>
+          <w:smallCaps w:val="false"/>
+          <w:color w:val="000000"/>
+          <w:kern w:val="2"/>
+          <w:sz w:val="32"/>
+          <w:szCs w:val="32"/>
+          <w:lang w:val="en-IN" w:eastAsia="zh-CN" w:bidi="hi-IN"/>
+        </w:rPr>
+        <w:t>SELECT</w:t>
+      </w:r>
+      <w:r>
+        <w:rPr>
+          <w:rFonts w:ascii="Liberation Serif" w:hAnsi="Liberation Serif"/>
+          <w:b w:val="false"/>
+          <w:bCs w:val="false"/>
+          <w:i w:val="false"/>
+          <w:caps w:val="false"/>
+          <w:smallCaps w:val="false"/>
+          <w:color w:val="000000"/>
+          <w:sz w:val="32"/>
+          <w:szCs w:val="32"/>
+        </w:rPr>
+        <w:t xml:space="preserve"> DEVICE,</w:t>
+      </w:r>
+    </w:p>
+    <w:p>
+      <w:pPr>
+        <w:pStyle w:val="Normal"/>
+        <w:bidi w:val="0"/>
+        <w:jc w:val="left"/>
+        <w:rPr/>
+      </w:pPr>
+      <w:r>
+        <w:rPr>
+          <w:rFonts w:ascii="Liberation Serif" w:hAnsi="Liberation Serif"/>
+          <w:b w:val="false"/>
+          <w:bCs w:val="false"/>
+          <w:i w:val="false"/>
+          <w:caps w:val="false"/>
+          <w:smallCaps w:val="false"/>
+          <w:color w:val="000000"/>
+          <w:sz w:val="32"/>
+          <w:szCs w:val="32"/>
+        </w:rPr>
+        <w:tab/>
+        <w:tab/>
+        <w:tab/>
+        <w:tab/>
+        <w:tab/>
+        <w:t>TIME ,</w:t>
+      </w:r>
+    </w:p>
+    <w:p>
+      <w:pPr>
+        <w:pStyle w:val="Normal"/>
+        <w:bidi w:val="0"/>
+        <w:jc w:val="left"/>
+        <w:rPr/>
+      </w:pPr>
+      <w:r>
+        <w:rPr>
+          <w:rFonts w:ascii="Liberation Serif" w:hAnsi="Liberation Serif"/>
+          <w:b w:val="false"/>
+          <w:bCs w:val="false"/>
+          <w:i w:val="false"/>
+          <w:caps w:val="false"/>
+          <w:smallCaps w:val="false"/>
+          <w:color w:val="000000"/>
+          <w:sz w:val="32"/>
+          <w:szCs w:val="32"/>
+        </w:rPr>
+        <w:tab/>
+        <w:tab/>
+        <w:tab/>
+        <w:tab/>
+        <w:tab/>
+        <w:t>ROW_NUMBER() over (</w:t>
+      </w:r>
+    </w:p>
+    <w:p>
+      <w:pPr>
+        <w:pStyle w:val="Normal"/>
+        <w:bidi w:val="0"/>
+        <w:jc w:val="left"/>
+        <w:rPr/>
+      </w:pPr>
+      <w:r>
+        <w:rPr>
+          <w:rFonts w:ascii="Liberation Serif" w:hAnsi="Liberation Serif"/>
+          <w:b w:val="false"/>
+          <w:bCs w:val="false"/>
+          <w:i w:val="false"/>
+          <w:caps w:val="false"/>
+          <w:smallCaps w:val="false"/>
+          <w:color w:val="000000"/>
+          <w:sz w:val="32"/>
+          <w:szCs w:val="32"/>
+        </w:rPr>
+        <w:tab/>
+        <w:tab/>
+        <w:tab/>
+        <w:tab/>
+        <w:tab/>
+        <w:t xml:space="preserve">partition by DEVICE,HOUR(TIME) order by TIME)-MINUTE(TIME) as rowdif from USECASE3 </w:t>
+      </w:r>
+    </w:p>
+    <w:p>
+      <w:pPr>
+        <w:pStyle w:val="Normal"/>
+        <w:bidi w:val="0"/>
+        <w:jc w:val="left"/>
+        <w:rPr/>
+      </w:pPr>
+      <w:r>
+        <w:rPr>
+          <w:rFonts w:ascii="Liberation Serif" w:hAnsi="Liberation Serif"/>
+          <w:b w:val="false"/>
+          <w:bCs w:val="false"/>
+          <w:i w:val="false"/>
+          <w:caps w:val="false"/>
+          <w:smallCaps w:val="false"/>
+          <w:color w:val="000000"/>
+          <w:sz w:val="32"/>
+          <w:szCs w:val="32"/>
+        </w:rPr>
+        <w:t xml:space="preserve">) </w:t>
+      </w:r>
+      <w:r>
+        <w:rPr>
+          <w:rFonts w:eastAsia="Noto Serif CJK SC" w:cs="Lohit Devanagari" w:ascii="Liberation Serif" w:hAnsi="Liberation Serif"/>
+          <w:b w:val="false"/>
+          <w:bCs w:val="false"/>
+          <w:i w:val="false"/>
+          <w:caps w:val="false"/>
+          <w:smallCaps w:val="false"/>
+          <w:color w:val="000000"/>
+          <w:kern w:val="2"/>
+          <w:sz w:val="32"/>
+          <w:szCs w:val="32"/>
+          <w:lang w:val="en-IN" w:eastAsia="zh-CN" w:bidi="hi-IN"/>
+        </w:rPr>
+        <w:t>SELECT</w:t>
+      </w:r>
+      <w:r>
+        <w:rPr>
+          <w:rFonts w:ascii="Liberation Serif" w:hAnsi="Liberation Serif"/>
+          <w:b w:val="false"/>
+          <w:bCs w:val="false"/>
+          <w:i w:val="false"/>
+          <w:caps w:val="false"/>
+          <w:smallCaps w:val="false"/>
+          <w:color w:val="000000"/>
+          <w:sz w:val="32"/>
+          <w:szCs w:val="32"/>
+        </w:rPr>
+        <w:t xml:space="preserve"> DEVICE,</w:t>
+      </w:r>
+    </w:p>
+    <w:p>
+      <w:pPr>
+        <w:pStyle w:val="Normal"/>
+        <w:bidi w:val="0"/>
+        <w:jc w:val="left"/>
+        <w:rPr/>
+      </w:pPr>
+      <w:r>
+        <w:rPr>
+          <w:rFonts w:ascii="Liberation Serif" w:hAnsi="Liberation Serif"/>
+          <w:b w:val="false"/>
+          <w:bCs w:val="false"/>
+          <w:i w:val="false"/>
+          <w:caps w:val="false"/>
+          <w:smallCaps w:val="false"/>
+          <w:color w:val="000000"/>
+          <w:sz w:val="32"/>
+          <w:szCs w:val="32"/>
+        </w:rPr>
+        <w:tab/>
+        <w:tab/>
+        <w:tab/>
+        <w:t xml:space="preserve">   TIMESTAMPADD(MINUTE,rowdif-1,</w:t>
+      </w:r>
+      <w:r>
+        <w:rPr>
+          <w:rFonts w:eastAsia="Noto Serif CJK SC" w:cs="Lohit Devanagari" w:ascii="Liberation Serif" w:hAnsi="Liberation Serif"/>
+          <w:b w:val="false"/>
+          <w:bCs w:val="false"/>
+          <w:i w:val="false"/>
+          <w:caps w:val="false"/>
+          <w:smallCaps w:val="false"/>
+          <w:color w:val="000000"/>
+          <w:kern w:val="2"/>
+          <w:sz w:val="32"/>
+          <w:szCs w:val="32"/>
+          <w:lang w:val="en-IN" w:eastAsia="zh-CN" w:bidi="hi-IN"/>
+        </w:rPr>
+        <w:t>MT.TIME</w:t>
+      </w:r>
+      <w:r>
+        <w:rPr>
+          <w:rFonts w:ascii="Liberation Serif" w:hAnsi="Liberation Serif"/>
+          <w:b w:val="false"/>
+          <w:bCs w:val="false"/>
+          <w:i w:val="false"/>
+          <w:caps w:val="false"/>
+          <w:smallCaps w:val="false"/>
+          <w:color w:val="000000"/>
+          <w:sz w:val="32"/>
+          <w:szCs w:val="32"/>
+        </w:rPr>
+        <w:t xml:space="preserve">) </w:t>
+      </w:r>
+    </w:p>
+    <w:p>
+      <w:pPr>
+        <w:pStyle w:val="Normal"/>
+        <w:bidi w:val="0"/>
+        <w:jc w:val="left"/>
+        <w:rPr/>
+      </w:pPr>
+      <w:r>
+        <w:rPr>
+          <w:rFonts w:ascii="Liberation Serif" w:hAnsi="Liberation Serif"/>
+          <w:b w:val="false"/>
+          <w:bCs w:val="false"/>
+          <w:i w:val="false"/>
+          <w:caps w:val="false"/>
+          <w:smallCaps w:val="false"/>
+          <w:color w:val="000000"/>
+          <w:sz w:val="32"/>
+          <w:szCs w:val="32"/>
+        </w:rPr>
+        <w:t xml:space="preserve">   </w:t>
+      </w:r>
+      <w:r>
+        <w:rPr>
+          <w:rFonts w:ascii="Liberation Serif" w:hAnsi="Liberation Serif"/>
+          <w:b w:val="false"/>
+          <w:bCs w:val="false"/>
+          <w:i w:val="false"/>
+          <w:caps w:val="false"/>
+          <w:smallCaps w:val="false"/>
+          <w:color w:val="000000"/>
+          <w:sz w:val="32"/>
+          <w:szCs w:val="32"/>
+        </w:rPr>
+        <w:t>FROM</w:t>
+      </w:r>
+      <w:r>
+        <w:rPr>
+          <w:rFonts w:ascii="Liberation Serif" w:hAnsi="Liberation Serif"/>
+          <w:b w:val="false"/>
+          <w:bCs w:val="false"/>
+          <w:i w:val="false"/>
+          <w:caps w:val="false"/>
+          <w:smallCaps w:val="false"/>
+          <w:color w:val="000000"/>
+          <w:sz w:val="32"/>
+          <w:szCs w:val="32"/>
+        </w:rPr>
+        <w:t xml:space="preserve"> </w:t>
+      </w:r>
+      <w:r>
+        <w:rPr>
+          <w:rFonts w:eastAsia="Noto Serif CJK SC" w:cs="Lohit Devanagari" w:ascii="Liberation Serif" w:hAnsi="Liberation Serif"/>
+          <w:b w:val="false"/>
+          <w:bCs w:val="false"/>
+          <w:i w:val="false"/>
+          <w:caps w:val="false"/>
+          <w:smallCaps w:val="false"/>
+          <w:color w:val="000000"/>
+          <w:kern w:val="2"/>
+          <w:sz w:val="32"/>
+          <w:szCs w:val="32"/>
+          <w:lang w:val="en-IN" w:eastAsia="zh-CN" w:bidi="hi-IN"/>
+        </w:rPr>
+        <w:t>MT</w:t>
+      </w:r>
+      <w:r>
+        <w:rPr>
+          <w:rFonts w:ascii="Liberation Serif" w:hAnsi="Liberation Serif"/>
+          <w:b w:val="false"/>
+          <w:bCs w:val="false"/>
+          <w:i w:val="false"/>
+          <w:caps w:val="false"/>
+          <w:smallCaps w:val="false"/>
+          <w:color w:val="000000"/>
+          <w:sz w:val="32"/>
+          <w:szCs w:val="32"/>
+        </w:rPr>
+        <w:t xml:space="preserve"> </w:t>
+      </w:r>
+      <w:r>
+        <w:rPr>
+          <w:rFonts w:eastAsia="Noto Serif CJK SC" w:cs="Lohit Devanagari" w:ascii="Liberation Serif" w:hAnsi="Liberation Serif"/>
+          <w:b w:val="false"/>
+          <w:bCs w:val="false"/>
+          <w:i w:val="false"/>
+          <w:caps w:val="false"/>
+          <w:smallCaps w:val="false"/>
+          <w:color w:val="000000"/>
+          <w:kern w:val="2"/>
+          <w:sz w:val="32"/>
+          <w:szCs w:val="32"/>
+          <w:lang w:val="en-IN" w:eastAsia="zh-CN" w:bidi="hi-IN"/>
+        </w:rPr>
+        <w:t>WHERE</w:t>
+      </w:r>
+      <w:r>
+        <w:rPr>
+          <w:rFonts w:ascii="Liberation Serif" w:hAnsi="Liberation Serif"/>
+          <w:b w:val="false"/>
+          <w:bCs w:val="false"/>
+          <w:i w:val="false"/>
+          <w:caps w:val="false"/>
+          <w:smallCaps w:val="false"/>
+          <w:color w:val="000000"/>
+          <w:sz w:val="32"/>
+          <w:szCs w:val="32"/>
+        </w:rPr>
+        <w:t xml:space="preserve"> rowdif!=1;</w:t>
+      </w:r>
+    </w:p>
+    <w:p>
+      <w:pPr>
+        <w:pStyle w:val="Normal"/>
+        <w:bidi w:val="0"/>
+        <w:jc w:val="left"/>
+        <w:rPr>
+          <w:rFonts w:ascii="Roboto;Arial" w:hAnsi="Roboto;Arial"/>
+          <w:b w:val="false"/>
+          <w:b w:val="false"/>
+          <w:bCs w:val="false"/>
+          <w:i w:val="false"/>
+          <w:caps w:val="false"/>
+          <w:smallCaps w:val="false"/>
+          <w:color w:val="616161"/>
+          <w:sz w:val="28"/>
+          <w:szCs w:val="32"/>
+        </w:rPr>
+      </w:pPr>
+      <w:r>
+        <w:rPr>
+          <w:rFonts w:ascii="Roboto;Arial" w:hAnsi="Roboto;Arial"/>
+          <w:b w:val="false"/>
+          <w:bCs w:val="false"/>
+          <w:i w:val="false"/>
+          <w:caps w:val="false"/>
+          <w:smallCaps w:val="false"/>
+          <w:color w:val="616161"/>
+          <w:sz w:val="28"/>
           <w:szCs w:val="32"/>
         </w:rPr>
       </w:r>
@@ -908,6 +1856,7 @@
       <w:rPr>
         <w:rFonts w:ascii="Liberation Serif" w:hAnsi="Liberation Serif" w:eastAsia="Noto Serif CJK SC" w:cs="Lohit Devanagari"/>
         <w:kern w:val="2"/>
+        <w:sz w:val="20"/>
         <w:szCs w:val="24"/>
         <w:lang w:val="en-IN" w:eastAsia="zh-CN" w:bidi="hi-IN"/>
       </w:rPr>

</xml_diff>